<commit_message>
NAP:lab8 in progress. Text modified
</commit_message>
<xml_diff>
--- a/NAP/Texts/Lab_8/Lab_8.docx
+++ b/NAP/Texts/Lab_8/Lab_8.docx
@@ -2973,7 +2973,23 @@
           <w:sz w:val="28"/>
           <w:szCs w:val="28"/>
         </w:rPr>
-        <w:t xml:space="preserve">Создание лавного потока </w:t>
+        <w:t xml:space="preserve">Создание </w:t>
+      </w:r>
+      <w:r>
+        <w:rPr>
+          <w:b/>
+          <w:sz w:val="28"/>
+          <w:szCs w:val="28"/>
+        </w:rPr>
+        <w:t>г</w:t>
+      </w:r>
+      <w:r>
+        <w:rPr>
+          <w:b/>
+          <w:sz w:val="28"/>
+          <w:szCs w:val="28"/>
+        </w:rPr>
+        <w:t xml:space="preserve">лавного потока </w:t>
       </w:r>
       <w:r>
         <w:rPr>
@@ -7103,7 +7119,6 @@
           <w:b/>
           <w:sz w:val="28"/>
           <w:szCs w:val="28"/>
-          <w:lang w:val="en-US"/>
         </w:rPr>
         <w:t>4</w:t>
       </w:r>
@@ -11842,7 +11857,6 @@
         <w:rPr>
           <w:sz w:val="28"/>
           <w:szCs w:val="28"/>
-          <w:lang w:val="en-US"/>
         </w:rPr>
       </w:pPr>
     </w:p>
@@ -15020,7 +15034,6 @@
         <w:rPr>
           <w:sz w:val="28"/>
           <w:szCs w:val="28"/>
-          <w:lang w:val="en-US"/>
         </w:rPr>
       </w:pPr>
       <w:r>
@@ -15044,7 +15057,6 @@
           <w:b/>
           <w:sz w:val="28"/>
           <w:szCs w:val="28"/>
-          <w:lang w:val="en-US"/>
         </w:rPr>
         <w:t>1</w:t>
       </w:r>
@@ -15063,7 +15075,15 @@
           <w:szCs w:val="28"/>
           <w:lang w:val="en-US"/>
         </w:rPr>
-        <w:t xml:space="preserve">API </w:t>
+        <w:t>API</w:t>
+      </w:r>
+      <w:r>
+        <w:rPr>
+          <w:b/>
+          <w:sz w:val="28"/>
+          <w:szCs w:val="28"/>
+        </w:rPr>
+        <w:t xml:space="preserve"> </w:t>
       </w:r>
       <w:r>
         <w:rPr>
@@ -15089,7 +15109,6 @@
         <w:rPr>
           <w:sz w:val="28"/>
           <w:szCs w:val="28"/>
-          <w:lang w:val="en-US"/>
         </w:rPr>
       </w:pPr>
     </w:p>

</xml_diff>